<commit_message>
checkpoint added twice fix
</commit_message>
<xml_diff>
--- a/GDD.docx
+++ b/GDD.docx
@@ -1,6 +1,6 @@
 
 <file path=word/document.xml><?xml version="1.0" encoding="utf-8"?>
-<w:document xmlns:wpc="http://schemas.microsoft.com/office/word/2010/wordprocessingCanvas" xmlns:mc="http://schemas.openxmlformats.org/markup-compatibility/2006" xmlns:o="urn:schemas-microsoft-com:office:office" xmlns:r="http://schemas.openxmlformats.org/officeDocument/2006/relationships" xmlns:m="http://schemas.openxmlformats.org/officeDocument/2006/math" xmlns:v="urn:schemas-microsoft-com:vml" xmlns:wp14="http://schemas.microsoft.com/office/word/2010/wordprocessingDrawing" xmlns:wp="http://schemas.openxmlformats.org/drawingml/2006/wordprocessingDrawing" xmlns:w10="urn:schemas-microsoft-com:office:word" xmlns:w="http://schemas.openxmlformats.org/wordprocessingml/2006/main" xmlns:w14="http://schemas.microsoft.com/office/word/2010/wordml" xmlns:w15="http://schemas.microsoft.com/office/word/2012/wordml" xmlns:wpg="http://schemas.microsoft.com/office/word/2010/wordprocessingGroup" xmlns:wpi="http://schemas.microsoft.com/office/word/2010/wordprocessingInk" xmlns:wne="http://schemas.microsoft.com/office/word/2006/wordml" xmlns:wps="http://schemas.microsoft.com/office/word/2010/wordprocessingShape" mc:Ignorable="w14 w15 wp14">
+<w:document xmlns:wpc="http://schemas.microsoft.com/office/word/2010/wordprocessingCanvas" xmlns:cx="http://schemas.microsoft.com/office/drawing/2014/chartex" xmlns:cx1="http://schemas.microsoft.com/office/drawing/2015/9/8/chartex" xmlns:mc="http://schemas.openxmlformats.org/markup-compatibility/2006" xmlns:o="urn:schemas-microsoft-com:office:office" xmlns:r="http://schemas.openxmlformats.org/officeDocument/2006/relationships" xmlns:m="http://schemas.openxmlformats.org/officeDocument/2006/math" xmlns:v="urn:schemas-microsoft-com:vml" xmlns:wp14="http://schemas.microsoft.com/office/word/2010/wordprocessingDrawing" xmlns:wp="http://schemas.openxmlformats.org/drawingml/2006/wordprocessingDrawing" xmlns:w10="urn:schemas-microsoft-com:office:word" xmlns:w="http://schemas.openxmlformats.org/wordprocessingml/2006/main" xmlns:w14="http://schemas.microsoft.com/office/word/2010/wordml" xmlns:w15="http://schemas.microsoft.com/office/word/2012/wordml" xmlns:w16se="http://schemas.microsoft.com/office/word/2015/wordml/symex" xmlns:wpg="http://schemas.microsoft.com/office/word/2010/wordprocessingGroup" xmlns:wpi="http://schemas.microsoft.com/office/word/2010/wordprocessingInk" xmlns:wne="http://schemas.microsoft.com/office/word/2006/wordml" xmlns:wps="http://schemas.microsoft.com/office/word/2010/wordprocessingShape" mc:Ignorable="w14 w15 w16se wp14">
   <w:body>
     <w:p>
       <w:pPr>
@@ -12,7 +12,7 @@
       <w:r>
         <w:rPr>
           <w:noProof/>
-          <w:lang w:eastAsia="en-GB"/>
+          <w:lang w:val="en-US"/>
         </w:rPr>
         <w:drawing>
           <wp:inline distT="0" distB="0" distL="0" distR="0" wp14:anchorId="106C598B" wp14:editId="27B3ED02">
@@ -145,6 +145,7 @@
           <w:noProof/>
           <w:sz w:val="26"/>
           <w:szCs w:val="26"/>
+          <w:lang w:val="en-US"/>
         </w:rPr>
         <w:drawing>
           <wp:inline distT="0" distB="0" distL="0" distR="0" wp14:anchorId="33748ABB" wp14:editId="18FB0752">
@@ -243,7 +244,6 @@
           <w:lang w:val="en-US" w:eastAsia="en-GB"/>
         </w:rPr>
       </w:pPr>
-      <w:proofErr w:type="spellStart"/>
       <w:r>
         <w:rPr>
           <w:rFonts w:ascii="Calibri Light" w:eastAsia="Calibri Light" w:hAnsi="Calibri Light" w:cs="Calibri Light"/>
@@ -253,10 +253,13 @@
           <w:u w:color="000000"/>
           <w:lang w:val="en-US" w:eastAsia="en-GB"/>
         </w:rPr>
-        <w:t>Agathoklis</w:t>
-      </w:r>
-      <w:proofErr w:type="spellEnd"/>
-      <w:r>
+        <w:t>Agathoklis Vakanas ID: 963188</w:t>
+      </w:r>
+    </w:p>
+    <w:p>
+      <w:pPr>
+        <w:ind w:left="2160"/>
+        <w:jc w:val="both"/>
         <w:rPr>
           <w:rFonts w:ascii="Calibri Light" w:eastAsia="Calibri Light" w:hAnsi="Calibri Light" w:cs="Calibri Light"/>
           <w:color w:val="000000"/>
@@ -265,8 +268,7 @@
           <w:u w:color="000000"/>
           <w:lang w:val="en-US" w:eastAsia="en-GB"/>
         </w:rPr>
-        <w:t xml:space="preserve"> </w:t>
-      </w:r>
+      </w:pPr>
       <w:proofErr w:type="spellStart"/>
       <w:r>
         <w:rPr>
@@ -277,7 +279,7 @@
           <w:u w:color="000000"/>
           <w:lang w:val="en-US" w:eastAsia="en-GB"/>
         </w:rPr>
-        <w:t>Vakanas</w:t>
+        <w:t>Aliki</w:t>
       </w:r>
       <w:proofErr w:type="spellEnd"/>
       <w:r>
@@ -289,13 +291,10 @@
           <w:u w:color="000000"/>
           <w:lang w:val="en-US" w:eastAsia="en-GB"/>
         </w:rPr>
-        <w:t xml:space="preserve"> ID: 963188</w:t>
-      </w:r>
-    </w:p>
-    <w:p>
-      <w:pPr>
-        <w:ind w:left="2160"/>
-        <w:jc w:val="both"/>
+        <w:t xml:space="preserve"> </w:t>
+      </w:r>
+      <w:proofErr w:type="spellStart"/>
+      <w:r>
         <w:rPr>
           <w:rFonts w:ascii="Calibri Light" w:eastAsia="Calibri Light" w:hAnsi="Calibri Light" w:cs="Calibri Light"/>
           <w:color w:val="000000"/>
@@ -304,8 +303,9 @@
           <w:u w:color="000000"/>
           <w:lang w:val="en-US" w:eastAsia="en-GB"/>
         </w:rPr>
-      </w:pPr>
-      <w:proofErr w:type="spellStart"/>
+        <w:t>Gregoriou</w:t>
+      </w:r>
+      <w:proofErr w:type="spellEnd"/>
       <w:r>
         <w:rPr>
           <w:rFonts w:ascii="Calibri Light" w:eastAsia="Calibri Light" w:hAnsi="Calibri Light" w:cs="Calibri Light"/>
@@ -315,10 +315,13 @@
           <w:u w:color="000000"/>
           <w:lang w:val="en-US" w:eastAsia="en-GB"/>
         </w:rPr>
-        <w:t>Aliki</w:t>
-      </w:r>
-      <w:proofErr w:type="spellEnd"/>
-      <w:r>
+        <w:t xml:space="preserve"> ID: 932728</w:t>
+      </w:r>
+    </w:p>
+    <w:p>
+      <w:pPr>
+        <w:ind w:left="2160"/>
+        <w:jc w:val="both"/>
         <w:rPr>
           <w:rFonts w:ascii="Calibri Light" w:eastAsia="Calibri Light" w:hAnsi="Calibri Light" w:cs="Calibri Light"/>
           <w:color w:val="000000"/>
@@ -327,8 +330,7 @@
           <w:u w:color="000000"/>
           <w:lang w:val="en-US" w:eastAsia="en-GB"/>
         </w:rPr>
-        <w:t xml:space="preserve"> </w:t>
-      </w:r>
+      </w:pPr>
       <w:proofErr w:type="spellStart"/>
       <w:r>
         <w:rPr>
@@ -339,7 +341,7 @@
           <w:u w:color="000000"/>
           <w:lang w:val="en-US" w:eastAsia="en-GB"/>
         </w:rPr>
-        <w:t>Gregoriou</w:t>
+        <w:t>Jiayi</w:t>
       </w:r>
       <w:proofErr w:type="spellEnd"/>
       <w:r>
@@ -351,13 +353,9 @@
           <w:u w:color="000000"/>
           <w:lang w:val="en-US" w:eastAsia="en-GB"/>
         </w:rPr>
-        <w:t xml:space="preserve"> ID: 932728</w:t>
-      </w:r>
-    </w:p>
-    <w:p>
-      <w:pPr>
-        <w:ind w:left="2160"/>
-        <w:jc w:val="both"/>
+        <w:t xml:space="preserve"> Fu ID: 1300137</w:t>
+      </w:r>
+      <w:r>
         <w:rPr>
           <w:rFonts w:ascii="Calibri Light" w:eastAsia="Calibri Light" w:hAnsi="Calibri Light" w:cs="Calibri Light"/>
           <w:color w:val="000000"/>
@@ -366,51 +364,6 @@
           <w:u w:color="000000"/>
           <w:lang w:val="en-US" w:eastAsia="en-GB"/>
         </w:rPr>
-      </w:pPr>
-      <w:proofErr w:type="spellStart"/>
-      <w:r>
-        <w:rPr>
-          <w:rFonts w:ascii="Calibri Light" w:eastAsia="Calibri Light" w:hAnsi="Calibri Light" w:cs="Calibri Light"/>
-          <w:color w:val="000000"/>
-          <w:sz w:val="36"/>
-          <w:szCs w:val="36"/>
-          <w:u w:color="000000"/>
-          <w:lang w:val="en-US" w:eastAsia="en-GB"/>
-        </w:rPr>
-        <w:t>Jiayi</w:t>
-      </w:r>
-      <w:proofErr w:type="spellEnd"/>
-      <w:r>
-        <w:rPr>
-          <w:rFonts w:ascii="Calibri Light" w:eastAsia="Calibri Light" w:hAnsi="Calibri Light" w:cs="Calibri Light"/>
-          <w:color w:val="000000"/>
-          <w:sz w:val="36"/>
-          <w:szCs w:val="36"/>
-          <w:u w:color="000000"/>
-          <w:lang w:val="en-US" w:eastAsia="en-GB"/>
-        </w:rPr>
-        <w:t xml:space="preserve"> </w:t>
-      </w:r>
-      <w:r>
-        <w:rPr>
-          <w:rFonts w:ascii="Calibri Light" w:eastAsia="Calibri Light" w:hAnsi="Calibri Light" w:cs="Calibri Light"/>
-          <w:color w:val="000000"/>
-          <w:sz w:val="36"/>
-          <w:szCs w:val="36"/>
-          <w:u w:color="000000"/>
-          <w:lang w:val="en-US" w:eastAsia="en-GB"/>
-        </w:rPr>
-        <w:t>Fu ID: 1300137</w:t>
-      </w:r>
-      <w:r>
-        <w:rPr>
-          <w:rFonts w:ascii="Calibri Light" w:eastAsia="Calibri Light" w:hAnsi="Calibri Light" w:cs="Calibri Light"/>
-          <w:color w:val="000000"/>
-          <w:sz w:val="36"/>
-          <w:szCs w:val="36"/>
-          <w:u w:color="000000"/>
-          <w:lang w:val="en-US" w:eastAsia="en-GB"/>
-        </w:rPr>
         <w:br w:type="page"/>
       </w:r>
     </w:p>
@@ -421,8 +374,15 @@
           <w:tab w:val="clear" w:pos="8296"/>
           <w:tab w:val="right" w:leader="dot" w:pos="8280"/>
         </w:tabs>
-      </w:pPr>
-      <w:r>
+        <w:rPr>
+          <w:b/>
+        </w:rPr>
+      </w:pPr>
+      <w:r>
+        <w:rPr>
+          <w:b/>
+        </w:rPr>
+        <w:lastRenderedPageBreak/>
         <w:t>Contents</w:t>
       </w:r>
     </w:p>
@@ -452,7 +412,7 @@
           <w:noProof/>
           <w:sz w:val="22"/>
           <w:szCs w:val="22"/>
-          <w:lang w:eastAsia="en-GB"/>
+          <w:lang w:val="en-US"/>
         </w:rPr>
       </w:pPr>
       <w:r>
@@ -486,7 +446,7 @@
         <w:rPr>
           <w:noProof/>
         </w:rPr>
-        <w:instrText xml:space="preserve"> PAGEREF _Toc513483693 \h </w:instrText>
+        <w:instrText xml:space="preserve"> PAGEREF _Toc513545422 \h </w:instrText>
       </w:r>
       <w:r>
         <w:rPr>
@@ -520,14 +480,14 @@
           <w:noProof/>
           <w:sz w:val="22"/>
           <w:szCs w:val="22"/>
-          <w:lang w:eastAsia="en-GB"/>
-        </w:rPr>
-      </w:pPr>
-      <w:r>
-        <w:rPr>
-          <w:noProof/>
           <w:lang w:val="en-US"/>
         </w:rPr>
+      </w:pPr>
+      <w:r>
+        <w:rPr>
+          <w:noProof/>
+          <w:lang w:val="en-US"/>
+        </w:rPr>
         <w:t>Game Flow</w:t>
       </w:r>
       <w:r>
@@ -546,7 +506,7 @@
         <w:rPr>
           <w:noProof/>
         </w:rPr>
-        <w:instrText xml:space="preserve"> PAGEREF _Toc513483694 \h </w:instrText>
+        <w:instrText xml:space="preserve"> PAGEREF _Toc513545423 \h </w:instrText>
       </w:r>
       <w:r>
         <w:rPr>
@@ -580,14 +540,14 @@
           <w:noProof/>
           <w:sz w:val="22"/>
           <w:szCs w:val="22"/>
-          <w:lang w:eastAsia="en-GB"/>
-        </w:rPr>
-      </w:pPr>
-      <w:r>
-        <w:rPr>
-          <w:noProof/>
           <w:lang w:val="en-US"/>
         </w:rPr>
+      </w:pPr>
+      <w:r>
+        <w:rPr>
+          <w:noProof/>
+          <w:lang w:val="en-US"/>
+        </w:rPr>
         <w:t>Character and Controls</w:t>
       </w:r>
       <w:r>
@@ -606,7 +566,7 @@
         <w:rPr>
           <w:noProof/>
         </w:rPr>
-        <w:instrText xml:space="preserve"> PAGEREF _Toc513483695 \h </w:instrText>
+        <w:instrText xml:space="preserve"> PAGEREF _Toc513545424 \h </w:instrText>
       </w:r>
       <w:r>
         <w:rPr>
@@ -640,16 +600,20 @@
           <w:noProof/>
           <w:sz w:val="22"/>
           <w:szCs w:val="22"/>
-          <w:lang w:eastAsia="en-GB"/>
-        </w:rPr>
-      </w:pPr>
-      <w:r>
-        <w:rPr>
-          <w:noProof/>
           <w:lang w:val="en-US"/>
         </w:rPr>
+      </w:pPr>
+      <w:bookmarkStart w:id="0" w:name="_GoBack"/>
+      <w:r>
+        <w:rPr>
+          <w:noProof/>
+          <w:sz w:val="34"/>
+          <w:szCs w:val="34"/>
+          <w:lang w:val="en-US"/>
+        </w:rPr>
         <w:t>Main Gameplay Concepts and Platform Specific Features</w:t>
       </w:r>
+      <w:bookmarkEnd w:id="0"/>
       <w:r>
         <w:rPr>
           <w:noProof/>
@@ -666,7 +630,7 @@
         <w:rPr>
           <w:noProof/>
         </w:rPr>
-        <w:instrText xml:space="preserve"> PAGEREF _Toc513483696 \h </w:instrText>
+        <w:instrText xml:space="preserve"> PAGEREF _Toc513545425 \h </w:instrText>
       </w:r>
       <w:r>
         <w:rPr>
@@ -700,14 +664,14 @@
           <w:noProof/>
           <w:sz w:val="22"/>
           <w:szCs w:val="22"/>
-          <w:lang w:eastAsia="en-GB"/>
-        </w:rPr>
-      </w:pPr>
-      <w:r>
-        <w:rPr>
-          <w:noProof/>
           <w:lang w:val="en-US"/>
         </w:rPr>
+      </w:pPr>
+      <w:r>
+        <w:rPr>
+          <w:noProof/>
+          <w:lang w:val="en-US"/>
+        </w:rPr>
         <w:t>Game World</w:t>
       </w:r>
       <w:r>
@@ -726,7 +690,7 @@
         <w:rPr>
           <w:noProof/>
         </w:rPr>
-        <w:instrText xml:space="preserve"> PAGEREF _Toc513483697 \h </w:instrText>
+        <w:instrText xml:space="preserve"> PAGEREF _Toc513545426 \h </w:instrText>
       </w:r>
       <w:r>
         <w:rPr>
@@ -760,7 +724,7 @@
           <w:noProof/>
           <w:sz w:val="22"/>
           <w:szCs w:val="22"/>
-          <w:lang w:eastAsia="en-GB"/>
+          <w:lang w:val="en-US"/>
         </w:rPr>
       </w:pPr>
       <w:r>
@@ -786,7 +750,7 @@
         <w:rPr>
           <w:noProof/>
         </w:rPr>
-        <w:instrText xml:space="preserve"> PAGEREF _Toc513483698 \h </w:instrText>
+        <w:instrText xml:space="preserve"> PAGEREF _Toc513545427 \h </w:instrText>
       </w:r>
       <w:r>
         <w:rPr>
@@ -820,14 +784,14 @@
           <w:noProof/>
           <w:sz w:val="22"/>
           <w:szCs w:val="22"/>
-          <w:lang w:eastAsia="en-GB"/>
-        </w:rPr>
-      </w:pPr>
-      <w:r>
-        <w:rPr>
-          <w:noProof/>
           <w:lang w:val="en-US"/>
         </w:rPr>
+      </w:pPr>
+      <w:r>
+        <w:rPr>
+          <w:noProof/>
+          <w:lang w:val="en-US"/>
+        </w:rPr>
         <w:t>Mechanics and Power- ups</w:t>
       </w:r>
       <w:r>
@@ -846,7 +810,7 @@
         <w:rPr>
           <w:noProof/>
         </w:rPr>
-        <w:instrText xml:space="preserve"> PAGEREF _Toc513483699 \h </w:instrText>
+        <w:instrText xml:space="preserve"> PAGEREF _Toc513545428 \h </w:instrText>
       </w:r>
       <w:r>
         <w:rPr>
@@ -880,7 +844,7 @@
           <w:noProof/>
           <w:sz w:val="22"/>
           <w:szCs w:val="22"/>
-          <w:lang w:eastAsia="en-GB"/>
+          <w:lang w:val="en-US"/>
         </w:rPr>
       </w:pPr>
       <w:r>
@@ -905,7 +869,7 @@
         <w:rPr>
           <w:noProof/>
         </w:rPr>
-        <w:instrText xml:space="preserve"> PAGEREF _Toc513483700 \h </w:instrText>
+        <w:instrText xml:space="preserve"> PAGEREF _Toc513545429 \h </w:instrText>
       </w:r>
       <w:r>
         <w:rPr>
@@ -961,11 +925,12 @@
         <w:pStyle w:val="Heading"/>
         <w:spacing w:before="0" w:line="360" w:lineRule="auto"/>
       </w:pPr>
-      <w:bookmarkStart w:id="0" w:name="_Toc513483693"/>
-      <w:r>
+      <w:bookmarkStart w:id="1" w:name="_Toc513545422"/>
+      <w:r>
+        <w:lastRenderedPageBreak/>
         <w:t>Introduction</w:t>
       </w:r>
-      <w:bookmarkEnd w:id="0"/>
+      <w:bookmarkEnd w:id="1"/>
     </w:p>
     <w:p>
       <w:pPr>
@@ -1046,7 +1011,7 @@
           <w:noProof/>
           <w:sz w:val="26"/>
           <w:szCs w:val="26"/>
-          <w:lang w:val="en-GB"/>
+          <w:lang w:eastAsia="en-US"/>
         </w:rPr>
         <w:drawing>
           <wp:inline distT="0" distB="0" distL="0" distR="0">
@@ -1165,7 +1130,7 @@
         <w:pStyle w:val="Heading"/>
         <w:spacing w:before="0" w:line="360" w:lineRule="auto"/>
       </w:pPr>
-      <w:bookmarkStart w:id="1" w:name="_Toc513483694"/>
+      <w:bookmarkStart w:id="2" w:name="_Toc513545423"/>
       <w:r>
         <w:rPr>
           <w:lang w:val="en-US"/>
@@ -1173,7 +1138,7 @@
         <w:lastRenderedPageBreak/>
         <w:t>Game Flow</w:t>
       </w:r>
-      <w:bookmarkEnd w:id="1"/>
+      <w:bookmarkEnd w:id="2"/>
     </w:p>
     <w:p>
       <w:pPr>
@@ -1353,34 +1318,20 @@
       <w:pPr>
         <w:pStyle w:val="Body"/>
         <w:spacing w:after="0" w:line="360" w:lineRule="auto"/>
-        <w:ind w:left="1440"/>
-        <w:jc w:val="both"/>
-        <w:rPr>
-          <w:sz w:val="26"/>
-          <w:szCs w:val="26"/>
-        </w:rPr>
-      </w:pPr>
-    </w:p>
-    <w:p>
-      <w:pPr>
-        <w:pStyle w:val="Body"/>
-        <w:spacing w:after="0" w:line="360" w:lineRule="auto"/>
-        <w:jc w:val="center"/>
-        <w:rPr>
-          <w:sz w:val="26"/>
-          <w:szCs w:val="26"/>
-        </w:rPr>
-      </w:pPr>
-      <w:r>
-        <w:rPr>
-          <w:noProof/>
-          <w:lang w:val="en-GB"/>
+        <w:rPr>
+          <w:sz w:val="26"/>
+          <w:szCs w:val="26"/>
+        </w:rPr>
+      </w:pPr>
+      <w:r>
+        <w:rPr>
+          <w:noProof/>
         </w:rPr>
         <w:drawing>
-          <wp:inline distT="0" distB="0" distL="0" distR="0" wp14:anchorId="07377406" wp14:editId="756AB676">
-            <wp:extent cx="5274310" cy="2559685"/>
+          <wp:inline distT="0" distB="0" distL="0" distR="0" wp14:anchorId="159FB374" wp14:editId="219D46D6">
+            <wp:extent cx="5274310" cy="2974975"/>
             <wp:effectExtent l="0" t="0" r="2540" b="0"/>
-            <wp:docPr id="28" name="Picture 28" descr="https://scontent.fbud2-1.fna.fbcdn.net/v/t1.15752-9/31959192_833336320199851_8472543042627174400_n.jpg?_nc_cat=0&amp;oh=e1c5462dc97682e22f1c2871863c0377&amp;oe=5B548BEE"/>
+            <wp:docPr id="17" name="Picture 17"/>
             <wp:cNvGraphicFramePr>
               <a:graphicFrameLocks xmlns:a="http://schemas.openxmlformats.org/drawingml/2006/main" noChangeAspect="1"/>
             </wp:cNvGraphicFramePr>
@@ -1388,36 +1339,23 @@
               <a:graphicData uri="http://schemas.openxmlformats.org/drawingml/2006/picture">
                 <pic:pic xmlns:pic="http://schemas.openxmlformats.org/drawingml/2006/picture">
                   <pic:nvPicPr>
-                    <pic:cNvPr id="0" name="Picture 25" descr="https://scontent.fbud2-1.fna.fbcdn.net/v/t1.15752-9/31959192_833336320199851_8472543042627174400_n.jpg?_nc_cat=0&amp;oh=e1c5462dc97682e22f1c2871863c0377&amp;oe=5B548BEE"/>
-                    <pic:cNvPicPr>
-                      <a:picLocks noChangeAspect="1" noChangeArrowheads="1"/>
-                    </pic:cNvPicPr>
+                    <pic:cNvPr id="1" name=""/>
+                    <pic:cNvPicPr/>
                   </pic:nvPicPr>
                   <pic:blipFill>
-                    <a:blip r:embed="rId10">
-                      <a:extLst>
-                        <a:ext uri="{28A0092B-C50C-407E-A947-70E740481C1C}">
-                          <a14:useLocalDpi xmlns:a14="http://schemas.microsoft.com/office/drawing/2010/main" val="0"/>
-                        </a:ext>
-                      </a:extLst>
-                    </a:blip>
-                    <a:srcRect/>
+                    <a:blip r:embed="rId10"/>
                     <a:stretch>
                       <a:fillRect/>
                     </a:stretch>
                   </pic:blipFill>
-                  <pic:spPr bwMode="auto">
+                  <pic:spPr>
                     <a:xfrm>
                       <a:off x="0" y="0"/>
-                      <a:ext cx="5274310" cy="2559685"/>
+                      <a:ext cx="5274310" cy="2974975"/>
                     </a:xfrm>
                     <a:prstGeom prst="rect">
                       <a:avLst/>
                     </a:prstGeom>
-                    <a:noFill/>
-                    <a:ln>
-                      <a:noFill/>
-                    </a:ln>
                   </pic:spPr>
                 </pic:pic>
               </a:graphicData>
@@ -1445,6 +1383,7 @@
           <w:sz w:val="26"/>
           <w:szCs w:val="26"/>
         </w:rPr>
+        <w:lastRenderedPageBreak/>
         <w:t>Leaderboard:</w:t>
       </w:r>
     </w:p>
@@ -1452,19 +1391,38 @@
       <w:pPr>
         <w:pStyle w:val="Body"/>
         <w:spacing w:after="0" w:line="360" w:lineRule="auto"/>
-        <w:ind w:left="720" w:firstLine="720"/>
-        <w:jc w:val="both"/>
-        <w:rPr>
-          <w:sz w:val="26"/>
-          <w:szCs w:val="26"/>
-        </w:rPr>
-      </w:pPr>
-      <w:r>
-        <w:rPr>
-          <w:sz w:val="26"/>
-          <w:szCs w:val="26"/>
-        </w:rPr>
-        <w:t xml:space="preserve">The player earns points for each collectable item, in order to increase the difficulty, each of this point is calculated by </w:t>
+        <w:ind w:left="720"/>
+        <w:jc w:val="both"/>
+        <w:rPr>
+          <w:sz w:val="26"/>
+          <w:szCs w:val="26"/>
+        </w:rPr>
+      </w:pPr>
+      <w:r>
+        <w:rPr>
+          <w:sz w:val="26"/>
+          <w:szCs w:val="26"/>
+        </w:rPr>
+        <w:t>The player earns points for each collectable item, in order to increase the difficulty, each of this point is calculated by</w:t>
+      </w:r>
+    </w:p>
+    <w:p>
+      <w:pPr>
+        <w:pStyle w:val="Body"/>
+        <w:spacing w:after="0" w:line="360" w:lineRule="auto"/>
+        <w:ind w:left="720"/>
+        <w:jc w:val="both"/>
+        <w:rPr>
+          <w:sz w:val="26"/>
+          <w:szCs w:val="26"/>
+        </w:rPr>
+      </w:pPr>
+      <w:r>
+        <w:rPr>
+          <w:sz w:val="26"/>
+          <w:szCs w:val="26"/>
+        </w:rPr>
+        <w:t xml:space="preserve"> </w:t>
       </w:r>
     </w:p>
     <w:p>
@@ -1506,36 +1464,74 @@
       <w:pPr>
         <w:pStyle w:val="Body"/>
         <w:spacing w:after="0" w:line="360" w:lineRule="auto"/>
+        <w:jc w:val="center"/>
+        <w:rPr>
+          <w:sz w:val="26"/>
+          <w:szCs w:val="26"/>
+        </w:rPr>
+      </w:pPr>
+    </w:p>
+    <w:p>
+      <w:pPr>
+        <w:pStyle w:val="Body"/>
+        <w:spacing w:after="0" w:line="360" w:lineRule="auto"/>
         <w:ind w:left="720"/>
-      </w:pPr>
-      <w:r>
-        <w:rPr>
-          <w:sz w:val="26"/>
-          <w:szCs w:val="26"/>
-        </w:rPr>
-        <w:t>Once the player complete the game or lose, we sum the points from each level and store it in the Leaderboard. The Leaderboard keeps track the top ten scores.</w:t>
-      </w:r>
-    </w:p>
-    <w:p>
-      <w:pPr>
-        <w:pStyle w:val="Body"/>
-        <w:spacing w:after="0" w:line="360" w:lineRule="auto"/>
-        <w:rPr>
-          <w:sz w:val="26"/>
-          <w:szCs w:val="26"/>
-        </w:rPr>
-      </w:pPr>
-      <w:r>
-        <w:rPr>
-          <w:sz w:val="26"/>
-          <w:szCs w:val="26"/>
-        </w:rPr>
-        <w:tab/>
-      </w:r>
-      <w:r>
-        <w:rPr>
-          <w:noProof/>
-          <w:lang w:val="en-GB"/>
+        <w:jc w:val="both"/>
+        <w:rPr>
+          <w:sz w:val="26"/>
+          <w:szCs w:val="26"/>
+        </w:rPr>
+      </w:pPr>
+      <w:r>
+        <w:rPr>
+          <w:sz w:val="26"/>
+          <w:szCs w:val="26"/>
+        </w:rPr>
+        <w:t xml:space="preserve">Once the player </w:t>
+      </w:r>
+      <w:r>
+        <w:rPr>
+          <w:sz w:val="26"/>
+          <w:szCs w:val="26"/>
+        </w:rPr>
+        <w:t>completes</w:t>
+      </w:r>
+      <w:r>
+        <w:rPr>
+          <w:sz w:val="26"/>
+          <w:szCs w:val="26"/>
+        </w:rPr>
+        <w:t xml:space="preserve"> the game or lose, we sum the points from each level and store it in the Leaderboard. The Leaderboard keeps track the top ten scores.</w:t>
+      </w:r>
+      <w:r>
+        <w:rPr>
+          <w:sz w:val="26"/>
+          <w:szCs w:val="26"/>
+        </w:rPr>
+        <w:t xml:space="preserve"> Finally, we provide the ability to reset (clear) the current Leaderboard. </w:t>
+      </w:r>
+    </w:p>
+    <w:p>
+      <w:pPr>
+        <w:pStyle w:val="Body"/>
+        <w:spacing w:after="0" w:line="360" w:lineRule="auto"/>
+        <w:ind w:left="720"/>
+      </w:pPr>
+    </w:p>
+    <w:p>
+      <w:pPr>
+        <w:pStyle w:val="Body"/>
+        <w:spacing w:after="0" w:line="360" w:lineRule="auto"/>
+        <w:jc w:val="center"/>
+        <w:rPr>
+          <w:sz w:val="26"/>
+          <w:szCs w:val="26"/>
+        </w:rPr>
+      </w:pPr>
+      <w:r>
+        <w:rPr>
+          <w:noProof/>
+          <w:lang w:eastAsia="en-US"/>
         </w:rPr>
         <w:drawing>
           <wp:inline distT="0" distB="0" distL="0" distR="0">
@@ -1606,19 +1602,18 @@
       <w:r>
         <w:br w:type="page"/>
       </w:r>
-      <w:bookmarkStart w:id="2" w:name="_GoBack"/>
-      <w:bookmarkEnd w:id="2"/>
     </w:p>
     <w:p>
       <w:pPr>
         <w:pStyle w:val="Heading"/>
         <w:spacing w:before="0" w:line="360" w:lineRule="auto"/>
       </w:pPr>
-      <w:bookmarkStart w:id="3" w:name="_Toc513483695"/>
+      <w:bookmarkStart w:id="3" w:name="_Toc513545424"/>
       <w:r>
         <w:rPr>
           <w:lang w:val="en-US"/>
         </w:rPr>
+        <w:lastRenderedPageBreak/>
         <w:t>Character and Controls</w:t>
       </w:r>
       <w:bookmarkEnd w:id="3"/>
@@ -1725,7 +1720,7 @@
           <w:noProof/>
           <w:sz w:val="26"/>
           <w:szCs w:val="26"/>
-          <w:lang w:val="en-GB"/>
+          <w:lang w:eastAsia="en-US"/>
         </w:rPr>
         <w:drawing>
           <wp:inline distT="0" distB="0" distL="0" distR="0" wp14:anchorId="0DE8F1C8" wp14:editId="3C903E3A">
@@ -1814,7 +1809,7 @@
           <w:noProof/>
           <w:sz w:val="26"/>
           <w:szCs w:val="26"/>
-          <w:lang w:val="en-GB"/>
+          <w:lang w:eastAsia="en-US"/>
         </w:rPr>
         <w:drawing>
           <wp:inline distT="0" distB="0" distL="0" distR="0">
@@ -1877,7 +1872,7 @@
           <w:noProof/>
           <w:sz w:val="26"/>
           <w:szCs w:val="26"/>
-          <w:lang w:val="en-GB"/>
+          <w:lang w:eastAsia="en-US"/>
         </w:rPr>
         <w:drawing>
           <wp:inline distT="0" distB="0" distL="0" distR="0">
@@ -1940,7 +1935,7 @@
           <w:noProof/>
           <w:sz w:val="26"/>
           <w:szCs w:val="26"/>
-          <w:lang w:val="en-GB"/>
+          <w:lang w:eastAsia="en-US"/>
         </w:rPr>
         <w:drawing>
           <wp:inline distT="0" distB="0" distL="0" distR="0">
@@ -2003,7 +1998,7 @@
           <w:noProof/>
           <w:sz w:val="26"/>
           <w:szCs w:val="26"/>
-          <w:lang w:val="en-GB"/>
+          <w:lang w:eastAsia="en-US"/>
         </w:rPr>
         <w:drawing>
           <wp:inline distT="0" distB="0" distL="0" distR="0">
@@ -2099,6 +2094,7 @@
           <w:sz w:val="26"/>
           <w:szCs w:val="26"/>
         </w:rPr>
+        <w:lastRenderedPageBreak/>
         <w:t xml:space="preserve">Bouncy can move right, left or bounce by pressing the counterpart button shown on the screen. In the first level, there is no pressure as the player seeks out their first rings and picks them up. The no pressure rule in the first level is done to help the player to understand and learn the basic ideas of the game. </w:t>
       </w:r>
     </w:p>
@@ -2124,7 +2120,7 @@
       <w:r>
         <w:rPr>
           <w:noProof/>
-          <w:lang w:val="en-GB"/>
+          <w:lang w:eastAsia="en-US"/>
         </w:rPr>
         <mc:AlternateContent>
           <mc:Choice Requires="wps">
@@ -2201,7 +2197,7 @@
       <w:r>
         <w:rPr>
           <w:noProof/>
-          <w:lang w:val="en-GB"/>
+          <w:lang w:eastAsia="en-US"/>
         </w:rPr>
         <mc:AlternateContent>
           <mc:Choice Requires="wps">
@@ -2274,7 +2270,7 @@
       <w:r>
         <w:rPr>
           <w:noProof/>
-          <w:lang w:val="en-GB"/>
+          <w:lang w:eastAsia="en-US"/>
         </w:rPr>
         <mc:AlternateContent>
           <mc:Choice Requires="wps">
@@ -2341,7 +2337,7 @@
       <w:r>
         <w:rPr>
           <w:noProof/>
-          <w:lang w:val="en-GB"/>
+          <w:lang w:eastAsia="en-US"/>
         </w:rPr>
         <w:drawing>
           <wp:inline distT="0" distB="0" distL="0" distR="0" wp14:anchorId="1B1BD8D5" wp14:editId="165A2C83">
@@ -2427,7 +2423,7 @@
           <w:noProof/>
           <w:sz w:val="26"/>
           <w:szCs w:val="26"/>
-          <w:lang w:val="en-GB"/>
+          <w:lang w:eastAsia="en-US"/>
         </w:rPr>
         <mc:AlternateContent>
           <mc:Choice Requires="wps">
@@ -2503,7 +2499,7 @@
                 <v:stroke joinstyle="miter"/>
                 <v:path gradientshapeok="t" o:connecttype="rect"/>
               </v:shapetype>
-              <v:shape id="Text Box 2" o:spid="_x0000_s1026" type="#_x0000_t202" style="position:absolute;margin-left:117pt;margin-top:.15pt;width:75pt;height:27pt;z-index:251667456;visibility:visible;mso-wrap-style:square;mso-width-percent:0;mso-height-percent:0;mso-wrap-distance-left:9pt;mso-wrap-distance-top:3.6pt;mso-wrap-distance-right:9pt;mso-wrap-distance-bottom:3.6pt;mso-position-horizontal:absolute;mso-position-horizontal-relative:margin;mso-position-vertical:absolute;mso-position-vertical-relative:text;mso-width-percent:0;mso-height-percent:0;mso-width-relative:margin;mso-height-relative:margin;v-text-anchor:top" o:gfxdata="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">
+              <v:shape id="Text Box 2" o:spid="_x0000_s1026" type="#_x0000_t202" style="position:absolute;margin-left:117pt;margin-top:.15pt;width:75pt;height:27pt;z-index:251667456;visibility:visible;mso-wrap-style:square;mso-width-percent:0;mso-height-percent:0;mso-wrap-distance-left:9pt;mso-wrap-distance-top:3.6pt;mso-wrap-distance-right:9pt;mso-wrap-distance-bottom:3.6pt;mso-position-horizontal:absolute;mso-position-horizontal-relative:margin;mso-position-vertical:absolute;mso-position-vertical-relative:text;mso-width-percent:0;mso-height-percent:0;mso-width-relative:margin;mso-height-relative:margin;v-text-anchor:top" o:gfxdata="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">
                 <v:textbox>
                   <w:txbxContent>
                     <w:p>
@@ -2524,7 +2520,7 @@
           <w:noProof/>
           <w:sz w:val="26"/>
           <w:szCs w:val="26"/>
-          <w:lang w:val="en-GB"/>
+          <w:lang w:eastAsia="en-US"/>
         </w:rPr>
         <mc:AlternateContent>
           <mc:Choice Requires="wps">
@@ -2596,7 +2592,7 @@
           </mc:Choice>
           <mc:Fallback>
             <w:pict>
-              <v:shape w14:anchorId="631C2CED" id="_x0000_s1027" type="#_x0000_t202" style="position:absolute;margin-left:23.8pt;margin-top:.15pt;width:75pt;height:27pt;z-index:251669504;visibility:visible;mso-wrap-style:square;mso-width-percent:0;mso-height-percent:0;mso-wrap-distance-left:9pt;mso-wrap-distance-top:3.6pt;mso-wrap-distance-right:9pt;mso-wrap-distance-bottom:3.6pt;mso-position-horizontal:right;mso-position-horizontal-relative:margin;mso-position-vertical:absolute;mso-position-vertical-relative:text;mso-width-percent:0;mso-height-percent:0;mso-width-relative:margin;mso-height-relative:margin;v-text-anchor:top" o:gfxdata="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">
+              <v:shape w14:anchorId="631C2CED" id="_x0000_s1027" type="#_x0000_t202" style="position:absolute;margin-left:23.8pt;margin-top:.15pt;width:75pt;height:27pt;z-index:251669504;visibility:visible;mso-wrap-style:square;mso-width-percent:0;mso-height-percent:0;mso-wrap-distance-left:9pt;mso-wrap-distance-top:3.6pt;mso-wrap-distance-right:9pt;mso-wrap-distance-bottom:3.6pt;mso-position-horizontal:right;mso-position-horizontal-relative:margin;mso-position-vertical:absolute;mso-position-vertical-relative:text;mso-width-percent:0;mso-height-percent:0;mso-width-relative:margin;mso-height-relative:margin;v-text-anchor:top" o:gfxdata="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">
                 <v:textbox>
                   <w:txbxContent>
                     <w:p>
@@ -2617,7 +2613,7 @@
           <w:noProof/>
           <w:sz w:val="26"/>
           <w:szCs w:val="26"/>
-          <w:lang w:val="en-GB"/>
+          <w:lang w:eastAsia="en-US"/>
         </w:rPr>
         <mc:AlternateContent>
           <mc:Choice Requires="wps">
@@ -2689,7 +2685,7 @@
           </mc:Choice>
           <mc:Fallback>
             <w:pict>
-              <v:shape id="_x0000_s1028" type="#_x0000_t202" style="position:absolute;margin-left:0;margin-top:.15pt;width:75pt;height:27pt;z-index:251665408;visibility:visible;mso-wrap-style:square;mso-width-percent:0;mso-height-percent:0;mso-wrap-distance-left:9pt;mso-wrap-distance-top:3.6pt;mso-wrap-distance-right:9pt;mso-wrap-distance-bottom:3.6pt;mso-position-horizontal:left;mso-position-horizontal-relative:margin;mso-position-vertical:absolute;mso-position-vertical-relative:text;mso-width-percent:0;mso-height-percent:0;mso-width-relative:margin;mso-height-relative:margin;v-text-anchor:top" o:gfxdata="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">
+              <v:shape id="_x0000_s1028" type="#_x0000_t202" style="position:absolute;margin-left:0;margin-top:.15pt;width:75pt;height:27pt;z-index:251665408;visibility:visible;mso-wrap-style:square;mso-width-percent:0;mso-height-percent:0;mso-wrap-distance-left:9pt;mso-wrap-distance-top:3.6pt;mso-wrap-distance-right:9pt;mso-wrap-distance-bottom:3.6pt;mso-position-horizontal:left;mso-position-horizontal-relative:margin;mso-position-vertical:absolute;mso-position-vertical-relative:text;mso-width-percent:0;mso-height-percent:0;mso-width-relative:margin;mso-height-relative:margin;v-text-anchor:top" o:gfxdata="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">
                 <v:textbox>
                   <w:txbxContent>
                     <w:p>
@@ -2803,11 +2799,12 @@
         <w:pStyle w:val="Heading"/>
         <w:spacing w:before="0" w:line="360" w:lineRule="auto"/>
       </w:pPr>
-      <w:bookmarkStart w:id="4" w:name="_Toc513483696"/>
+      <w:bookmarkStart w:id="4" w:name="_Toc513545425"/>
       <w:r>
         <w:rPr>
           <w:lang w:val="en-US"/>
         </w:rPr>
+        <w:lastRenderedPageBreak/>
         <w:t>Main Gameplay Concepts and Platform Specific Features</w:t>
       </w:r>
       <w:bookmarkEnd w:id="4"/>
@@ -3190,11 +3187,12 @@
         <w:pStyle w:val="Heading"/>
         <w:spacing w:before="0" w:line="360" w:lineRule="auto"/>
       </w:pPr>
-      <w:bookmarkStart w:id="5" w:name="_Toc513483697"/>
+      <w:bookmarkStart w:id="5" w:name="_Toc513545426"/>
       <w:r>
         <w:rPr>
           <w:lang w:val="en-US"/>
         </w:rPr>
+        <w:lastRenderedPageBreak/>
         <w:t>Game World</w:t>
       </w:r>
       <w:bookmarkEnd w:id="5"/>
@@ -3360,7 +3358,7 @@
           <w:noProof/>
           <w:sz w:val="26"/>
           <w:szCs w:val="26"/>
-          <w:lang w:val="en-GB"/>
+          <w:lang w:eastAsia="en-US"/>
         </w:rPr>
         <w:drawing>
           <wp:inline distT="0" distB="0" distL="0" distR="0" wp14:anchorId="22438ACE" wp14:editId="1430D7FB">
@@ -3529,7 +3527,7 @@
           <w:sz w:val="26"/>
           <w:szCs w:val="26"/>
           <w:u w:color="FF0000"/>
-          <w:lang w:val="en-GB"/>
+          <w:lang w:eastAsia="en-US"/>
         </w:rPr>
         <w:drawing>
           <wp:inline distT="0" distB="0" distL="0" distR="0">
@@ -3624,7 +3622,7 @@
           <w:sz w:val="26"/>
           <w:szCs w:val="26"/>
           <w:u w:color="FF0000"/>
-          <w:lang w:val="en-GB"/>
+          <w:lang w:eastAsia="en-US"/>
         </w:rPr>
         <w:drawing>
           <wp:inline distT="0" distB="0" distL="0" distR="0" wp14:anchorId="5FC4818D" wp14:editId="10AAE82D">
@@ -3733,7 +3731,50 @@
           <w:szCs w:val="26"/>
           <w:u w:color="0B0C0E"/>
         </w:rPr>
-        <w:t>These are the most important items in the whole game. As the object of the game is to progress to the next level, you have to collect rings in order to fulfil that goal. You have a set amount of rings to collect in each level, and there is the exact number of rings in that level. For example, if you have to collect 6 rings to pass a level, then that level in question will only have 6 rings in it.</w:t>
+        <w:t xml:space="preserve">These are the most important items in the whole game. As the object of the game is to progress to the next level, you have to collect rings in order to fulfil that goal. You have a set amount of rings to collect in each level, and there </w:t>
+      </w:r>
+      <w:r>
+        <w:rPr>
+          <w:rFonts w:ascii="Calibri" w:eastAsia="Calibri" w:hAnsi="Calibri" w:cs="Calibri"/>
+          <w:color w:val="0B0C0E"/>
+          <w:sz w:val="26"/>
+          <w:szCs w:val="26"/>
+          <w:u w:color="0B0C0E"/>
+        </w:rPr>
+        <w:lastRenderedPageBreak/>
+        <w:t>is the exact number of rings in that level. For example, if you have to collect 6 rings to pass a level, then that level in question will only have 6 rings in it.</w:t>
+      </w:r>
+      <w:r>
+        <w:rPr>
+          <w:rFonts w:ascii="Calibri" w:eastAsia="Calibri" w:hAnsi="Calibri" w:cs="Calibri"/>
+          <w:color w:val="0B0C0E"/>
+          <w:sz w:val="26"/>
+          <w:szCs w:val="26"/>
+          <w:u w:color="0B0C0E"/>
+        </w:rPr>
+        <w:t xml:space="preserve"> </w:t>
+      </w:r>
+      <w:proofErr w:type="gramStart"/>
+      <w:r>
+        <w:rPr>
+          <w:rFonts w:ascii="Calibri" w:eastAsia="Calibri" w:hAnsi="Calibri" w:cs="Calibri"/>
+          <w:color w:val="0B0C0E"/>
+          <w:sz w:val="26"/>
+          <w:szCs w:val="26"/>
+          <w:u w:color="0B0C0E"/>
+        </w:rPr>
+        <w:t>Finally</w:t>
+      </w:r>
+      <w:proofErr w:type="gramEnd"/>
+      <w:r>
+        <w:rPr>
+          <w:rFonts w:ascii="Calibri" w:eastAsia="Calibri" w:hAnsi="Calibri" w:cs="Calibri"/>
+          <w:color w:val="0B0C0E"/>
+          <w:sz w:val="26"/>
+          <w:szCs w:val="26"/>
+          <w:u w:color="0B0C0E"/>
+        </w:rPr>
+        <w:t xml:space="preserve"> for each ring you earn 500 points.</w:t>
       </w:r>
     </w:p>
     <w:p>
@@ -3758,7 +3799,7 @@
       <w:pPr>
         <w:pStyle w:val="HTMLPreformatted1"/>
         <w:numPr>
-          <w:ilvl w:val="0"/>
+          <w:ilvl w:val="2"/>
           <w:numId w:val="14"/>
         </w:numPr>
         <w:spacing w:line="360" w:lineRule="auto"/>
@@ -3774,12 +3815,22 @@
       <w:r>
         <w:rPr>
           <w:rFonts w:ascii="Calibri" w:eastAsia="Calibri" w:hAnsi="Calibri" w:cs="Calibri"/>
-          <w:noProof/>
           <w:color w:val="0B0C0E"/>
           <w:sz w:val="26"/>
           <w:szCs w:val="26"/>
           <w:u w:color="0B0C0E"/>
-          <w:lang w:val="en-GB"/>
+        </w:rPr>
+        <w:t xml:space="preserve">                      </w:t>
+      </w:r>
+      <w:r>
+        <w:rPr>
+          <w:rFonts w:ascii="Calibri" w:eastAsia="Calibri" w:hAnsi="Calibri" w:cs="Calibri"/>
+          <w:noProof/>
+          <w:color w:val="0B0C0E"/>
+          <w:sz w:val="26"/>
+          <w:szCs w:val="26"/>
+          <w:u w:color="0B0C0E"/>
+          <w:lang w:eastAsia="en-US"/>
         </w:rPr>
         <w:drawing>
           <wp:inline distT="0" distB="0" distL="0" distR="0">
@@ -3811,7 +3862,7 @@
                   <pic:spPr>
                     <a:xfrm>
                       <a:off x="0" y="0"/>
-                      <a:ext cx="2305918" cy="1041105"/>
+                      <a:ext cx="2278443" cy="1028700"/>
                     </a:xfrm>
                     <a:prstGeom prst="rect">
                       <a:avLst/>
@@ -3831,7 +3882,7 @@
           <w:sz w:val="26"/>
           <w:szCs w:val="26"/>
           <w:u w:color="0B0C0E"/>
-          <w:lang w:val="en-GB"/>
+          <w:lang w:eastAsia="en-US"/>
         </w:rPr>
         <w:drawing>
           <wp:inline distT="0" distB="0" distL="0" distR="0">
@@ -3969,7 +4020,7 @@
           <w:noProof/>
           <w:sz w:val="26"/>
           <w:szCs w:val="26"/>
-          <w:lang w:val="en-GB"/>
+          <w:lang w:eastAsia="en-US"/>
         </w:rPr>
         <w:drawing>
           <wp:inline distT="0" distB="0" distL="0" distR="0">
@@ -4044,13 +4095,6 @@
       </w:pPr>
       <w:r>
         <w:rPr>
-          <w:sz w:val="26"/>
-          <w:szCs w:val="26"/>
-        </w:rPr>
-        <w:tab/>
-      </w:r>
-      <w:r>
-        <w:rPr>
           <w:b/>
           <w:bCs/>
           <w:sz w:val="26"/>
@@ -4086,6 +4130,7 @@
       <w:r>
         <w:rPr>
           <w:noProof/>
+          <w:lang w:eastAsia="en-US"/>
         </w:rPr>
         <w:drawing>
           <wp:inline distT="0" distB="0" distL="0" distR="0" wp14:anchorId="111828E2" wp14:editId="30FEFC29">
@@ -4172,7 +4217,6 @@
       <w:pPr>
         <w:pStyle w:val="Body"/>
         <w:spacing w:after="0" w:line="360" w:lineRule="auto"/>
-        <w:ind w:firstLine="720"/>
         <w:jc w:val="both"/>
         <w:rPr>
           <w:noProof/>
@@ -4184,6 +4228,7 @@
           <w:sz w:val="26"/>
           <w:szCs w:val="26"/>
         </w:rPr>
+        <w:lastRenderedPageBreak/>
         <w:t>Bouncy Blocks:</w:t>
       </w:r>
       <w:r>
@@ -4199,21 +4244,14 @@
           <w:sz w:val="26"/>
           <w:szCs w:val="26"/>
         </w:rPr>
-        <w:t>the Bouncy can jump higher when it interacts with these blocks.</w:t>
-      </w:r>
-      <w:r>
-        <w:rPr>
-          <w:sz w:val="26"/>
-          <w:szCs w:val="26"/>
-        </w:rPr>
-        <w:t xml:space="preserve"> </w:t>
-      </w:r>
-      <w:r>
-        <w:rPr>
-          <w:sz w:val="26"/>
-          <w:szCs w:val="26"/>
-        </w:rPr>
-        <w:t>But when we leave the blue boxes and return to the normal ones this power up is lost</w:t>
+        <w:t>Bouncy can jump higher when it interacts with these blocks.</w:t>
+      </w:r>
+      <w:r>
+        <w:rPr>
+          <w:sz w:val="26"/>
+          <w:szCs w:val="26"/>
+        </w:rPr>
+        <w:t xml:space="preserve"> But when we leave the blue boxes and return to the normal ones this power up is lost</w:t>
       </w:r>
     </w:p>
     <w:p>
@@ -4239,6 +4277,7 @@
       <w:r>
         <w:rPr>
           <w:noProof/>
+          <w:lang w:eastAsia="en-US"/>
         </w:rPr>
         <w:drawing>
           <wp:inline distT="0" distB="0" distL="0" distR="0" wp14:anchorId="6BD4A88F" wp14:editId="1564226E">
@@ -4315,21 +4354,7 @@
           <w:sz w:val="26"/>
           <w:szCs w:val="26"/>
         </w:rPr>
-        <w:t>In addition, you can find more info about our enemies</w:t>
-      </w:r>
-      <w:r>
-        <w:rPr>
-          <w:sz w:val="26"/>
-          <w:szCs w:val="26"/>
-        </w:rPr>
-        <w:t xml:space="preserve"> and the power Ups</w:t>
-      </w:r>
-      <w:r>
-        <w:rPr>
-          <w:sz w:val="26"/>
-          <w:szCs w:val="26"/>
-        </w:rPr>
-        <w:t xml:space="preserve"> in the enemy subsection.</w:t>
+        <w:t>In addition, you can find more info about our enemies and the power Ups in the enemy subsection.</w:t>
       </w:r>
     </w:p>
     <w:p>
@@ -4367,11 +4392,12 @@
         <w:pStyle w:val="Heading"/>
         <w:spacing w:before="0" w:line="360" w:lineRule="auto"/>
       </w:pPr>
-      <w:bookmarkStart w:id="6" w:name="_Toc513483698"/>
+      <w:bookmarkStart w:id="6" w:name="_Toc513545427"/>
       <w:r>
         <w:rPr>
           <w:lang w:val="de-DE"/>
         </w:rPr>
+        <w:lastRenderedPageBreak/>
         <w:t>Interface</w:t>
       </w:r>
       <w:bookmarkEnd w:id="6"/>
@@ -4504,7 +4530,7 @@
       <w:r>
         <w:rPr>
           <w:noProof/>
-          <w:lang w:val="en-GB"/>
+          <w:lang w:eastAsia="en-US"/>
         </w:rPr>
         <w:drawing>
           <wp:inline distT="0" distB="0" distL="0" distR="0">
@@ -4581,7 +4607,7 @@
       <w:r>
         <w:rPr>
           <w:noProof/>
-          <w:lang w:val="en-GB"/>
+          <w:lang w:eastAsia="en-US"/>
         </w:rPr>
         <w:drawing>
           <wp:inline distT="0" distB="0" distL="0" distR="0">
@@ -4647,8 +4673,9 @@
       <w:r>
         <w:rPr>
           <w:noProof/>
-          <w:lang w:val="en-GB"/>
-        </w:rPr>
+          <w:lang w:eastAsia="en-US"/>
+        </w:rPr>
+        <w:lastRenderedPageBreak/>
         <w:drawing>
           <wp:inline distT="0" distB="0" distL="0" distR="0">
             <wp:extent cx="5274310" cy="2560238"/>
@@ -4725,13 +4752,12 @@
       <w:r>
         <w:rPr>
           <w:noProof/>
-          <w:lang w:val="en-GB"/>
         </w:rPr>
         <w:drawing>
-          <wp:inline distT="0" distB="0" distL="0" distR="0">
-            <wp:extent cx="5274310" cy="2560238"/>
+          <wp:inline distT="0" distB="0" distL="0" distR="0" wp14:anchorId="04C98E07" wp14:editId="435A4935">
+            <wp:extent cx="5274310" cy="2974975"/>
             <wp:effectExtent l="0" t="0" r="2540" b="0"/>
-            <wp:docPr id="26" name="Picture 26" descr="https://scontent.fbud2-1.fna.fbcdn.net/v/t1.15752-9/31959192_833336320199851_8472543042627174400_n.jpg?_nc_cat=0&amp;oh=e1c5462dc97682e22f1c2871863c0377&amp;oe=5B548BEE"/>
+            <wp:docPr id="37" name="Picture 37"/>
             <wp:cNvGraphicFramePr>
               <a:graphicFrameLocks xmlns:a="http://schemas.openxmlformats.org/drawingml/2006/main" noChangeAspect="1"/>
             </wp:cNvGraphicFramePr>
@@ -4739,36 +4765,23 @@
               <a:graphicData uri="http://schemas.openxmlformats.org/drawingml/2006/picture">
                 <pic:pic xmlns:pic="http://schemas.openxmlformats.org/drawingml/2006/picture">
                   <pic:nvPicPr>
-                    <pic:cNvPr id="0" name="Picture 25" descr="https://scontent.fbud2-1.fna.fbcdn.net/v/t1.15752-9/31959192_833336320199851_8472543042627174400_n.jpg?_nc_cat=0&amp;oh=e1c5462dc97682e22f1c2871863c0377&amp;oe=5B548BEE"/>
-                    <pic:cNvPicPr>
-                      <a:picLocks noChangeAspect="1" noChangeArrowheads="1"/>
-                    </pic:cNvPicPr>
+                    <pic:cNvPr id="1" name=""/>
+                    <pic:cNvPicPr/>
                   </pic:nvPicPr>
                   <pic:blipFill>
-                    <a:blip r:embed="rId10">
-                      <a:extLst>
-                        <a:ext uri="{28A0092B-C50C-407E-A947-70E740481C1C}">
-                          <a14:useLocalDpi xmlns:a14="http://schemas.microsoft.com/office/drawing/2010/main" val="0"/>
-                        </a:ext>
-                      </a:extLst>
-                    </a:blip>
-                    <a:srcRect/>
+                    <a:blip r:embed="rId10"/>
                     <a:stretch>
                       <a:fillRect/>
                     </a:stretch>
                   </pic:blipFill>
-                  <pic:spPr bwMode="auto">
+                  <pic:spPr>
                     <a:xfrm>
                       <a:off x="0" y="0"/>
-                      <a:ext cx="5274310" cy="2560238"/>
+                      <a:ext cx="5274310" cy="2974975"/>
                     </a:xfrm>
                     <a:prstGeom prst="rect">
                       <a:avLst/>
                     </a:prstGeom>
-                    <a:noFill/>
-                    <a:ln>
-                      <a:noFill/>
-                    </a:ln>
                   </pic:spPr>
                 </pic:pic>
               </a:graphicData>
@@ -4776,12 +4789,48 @@
           </wp:inline>
         </w:drawing>
       </w:r>
-      <w:r>
+    </w:p>
+    <w:p>
+      <w:pPr>
+        <w:pStyle w:val="Body"/>
+        <w:spacing w:after="0" w:line="360" w:lineRule="auto"/>
+        <w:jc w:val="both"/>
         <w:rPr>
           <w:sz w:val="26"/>
           <w:szCs w:val="26"/>
           <w:u w:val="single"/>
         </w:rPr>
+      </w:pPr>
+    </w:p>
+    <w:p>
+      <w:pPr>
+        <w:pStyle w:val="Body"/>
+        <w:spacing w:after="0" w:line="360" w:lineRule="auto"/>
+        <w:jc w:val="both"/>
+        <w:rPr>
+          <w:sz w:val="26"/>
+          <w:szCs w:val="26"/>
+          <w:u w:val="single"/>
+        </w:rPr>
+      </w:pPr>
+    </w:p>
+    <w:p>
+      <w:pPr>
+        <w:pStyle w:val="Body"/>
+        <w:spacing w:after="0" w:line="360" w:lineRule="auto"/>
+        <w:jc w:val="both"/>
+        <w:rPr>
+          <w:sz w:val="26"/>
+          <w:szCs w:val="26"/>
+          <w:u w:val="single"/>
+        </w:rPr>
+      </w:pPr>
+      <w:r>
+        <w:rPr>
+          <w:sz w:val="26"/>
+          <w:szCs w:val="26"/>
+          <w:u w:val="single"/>
+        </w:rPr>
         <w:t>HUD:</w:t>
       </w:r>
     </w:p>
@@ -4822,6 +4871,28 @@
         <w:rPr>
           <w:sz w:val="26"/>
           <w:szCs w:val="26"/>
+        </w:rPr>
+      </w:pPr>
+    </w:p>
+    <w:p>
+      <w:pPr>
+        <w:pStyle w:val="Body"/>
+        <w:spacing w:after="0" w:line="360" w:lineRule="auto"/>
+        <w:jc w:val="both"/>
+        <w:rPr>
+          <w:sz w:val="26"/>
+          <w:szCs w:val="26"/>
+        </w:rPr>
+      </w:pPr>
+    </w:p>
+    <w:p>
+      <w:pPr>
+        <w:pStyle w:val="Body"/>
+        <w:spacing w:after="0" w:line="360" w:lineRule="auto"/>
+        <w:jc w:val="both"/>
+        <w:rPr>
+          <w:sz w:val="26"/>
+          <w:szCs w:val="26"/>
           <w:u w:val="single"/>
         </w:rPr>
       </w:pPr>
@@ -4831,6 +4902,7 @@
           <w:szCs w:val="26"/>
           <w:u w:val="single"/>
         </w:rPr>
+        <w:lastRenderedPageBreak/>
         <w:t>2D Assets:</w:t>
       </w:r>
     </w:p>
@@ -4863,7 +4935,36 @@
           <w:sz w:val="26"/>
           <w:szCs w:val="26"/>
         </w:rPr>
-        <w:t>, every object’s body/presentation in our game (e.g. Bouncy, items, enemies) is created by using sprites. Then we added the functionality. The sprites that we used can be download for free at the following website:</w:t>
+        <w:t>, every object’s body/presentation in our game (e.g. Bouncy, items, enemies) is created by using sprites. Then we added the functionality.</w:t>
+      </w:r>
+    </w:p>
+    <w:p>
+      <w:pPr>
+        <w:pStyle w:val="Body"/>
+        <w:spacing w:after="0" w:line="360" w:lineRule="auto"/>
+        <w:jc w:val="both"/>
+        <w:rPr>
+          <w:sz w:val="26"/>
+          <w:szCs w:val="26"/>
+        </w:rPr>
+      </w:pPr>
+    </w:p>
+    <w:p>
+      <w:pPr>
+        <w:pStyle w:val="Body"/>
+        <w:spacing w:after="0" w:line="360" w:lineRule="auto"/>
+        <w:jc w:val="both"/>
+        <w:rPr>
+          <w:sz w:val="26"/>
+          <w:szCs w:val="26"/>
+        </w:rPr>
+      </w:pPr>
+      <w:r>
+        <w:rPr>
+          <w:sz w:val="26"/>
+          <w:szCs w:val="26"/>
+        </w:rPr>
+        <w:t>The sprites that we used can be download for free at the following website:</w:t>
       </w:r>
     </w:p>
     <w:p>
@@ -4896,6 +4997,17 @@
           <w:szCs w:val="26"/>
         </w:rPr>
       </w:pPr>
+    </w:p>
+    <w:p>
+      <w:pPr>
+        <w:pStyle w:val="Body"/>
+        <w:spacing w:after="0" w:line="360" w:lineRule="auto"/>
+        <w:jc w:val="both"/>
+        <w:rPr>
+          <w:sz w:val="26"/>
+          <w:szCs w:val="26"/>
+        </w:rPr>
+      </w:pPr>
       <w:r>
         <w:rPr>
           <w:sz w:val="26"/>
@@ -4930,7 +5042,21 @@
           <w:sz w:val="26"/>
           <w:szCs w:val="26"/>
         </w:rPr>
-        <w:t xml:space="preserve">Also, we used the Unity Standard Assets </w:t>
+        <w:t>Also, w</w:t>
+      </w:r>
+      <w:r>
+        <w:rPr>
+          <w:sz w:val="26"/>
+          <w:szCs w:val="26"/>
+        </w:rPr>
+        <w:t>e used the Unity Standard Asset</w:t>
+      </w:r>
+      <w:r>
+        <w:rPr>
+          <w:sz w:val="26"/>
+          <w:szCs w:val="26"/>
+        </w:rPr>
+        <w:t xml:space="preserve"> </w:t>
       </w:r>
       <w:proofErr w:type="spellStart"/>
       <w:r>
@@ -5115,21 +5241,7 @@
           <w:sz w:val="26"/>
           <w:szCs w:val="26"/>
         </w:rPr>
-        <w:t xml:space="preserve">The </w:t>
-      </w:r>
-      <w:r>
-        <w:rPr>
-          <w:sz w:val="26"/>
-          <w:szCs w:val="26"/>
-        </w:rPr>
-        <w:t>music</w:t>
-      </w:r>
-      <w:r>
-        <w:rPr>
-          <w:sz w:val="26"/>
-          <w:szCs w:val="26"/>
-        </w:rPr>
-        <w:t xml:space="preserve"> that we used can be download for free at the following website:</w:t>
+        <w:t>The music that we used can be download for free at the following website:</w:t>
       </w:r>
     </w:p>
     <w:p>
@@ -5149,17 +5261,6 @@
         </w:rPr>
         <w:t>https://www.bensound.com/</w:t>
       </w:r>
-    </w:p>
-    <w:p>
-      <w:pPr>
-        <w:pStyle w:val="Body"/>
-        <w:spacing w:after="0" w:line="360" w:lineRule="auto"/>
-        <w:jc w:val="both"/>
-        <w:rPr>
-          <w:sz w:val="26"/>
-          <w:szCs w:val="26"/>
-        </w:rPr>
-      </w:pPr>
     </w:p>
     <w:p>
       <w:pPr>
@@ -5184,11 +5285,12 @@
         <w:pStyle w:val="Heading"/>
         <w:spacing w:before="0" w:line="360" w:lineRule="auto"/>
       </w:pPr>
-      <w:bookmarkStart w:id="7" w:name="_Toc513483699"/>
+      <w:bookmarkStart w:id="7" w:name="_Toc513545428"/>
       <w:r>
         <w:rPr>
           <w:lang w:val="en-US"/>
         </w:rPr>
+        <w:lastRenderedPageBreak/>
         <w:t>Mechanics and Power- ups</w:t>
       </w:r>
       <w:bookmarkEnd w:id="7"/>
@@ -5274,7 +5376,14 @@
           <w:sz w:val="26"/>
           <w:szCs w:val="26"/>
         </w:rPr>
-        <w:t>: Everything we touch. E.g. rings, collectable items, walls</w:t>
+        <w:t>: Everything we touch. e</w:t>
+      </w:r>
+      <w:r>
+        <w:rPr>
+          <w:sz w:val="26"/>
+          <w:szCs w:val="26"/>
+        </w:rPr>
+        <w:t>.g. rings, collectable items, walls</w:t>
       </w:r>
     </w:p>
     <w:p>
@@ -5310,14 +5419,7 @@
           <w:sz w:val="26"/>
           <w:szCs w:val="26"/>
         </w:rPr>
-        <w:t>collectable items and the rings</w:t>
-      </w:r>
-      <w:r>
-        <w:rPr>
-          <w:sz w:val="26"/>
-          <w:szCs w:val="26"/>
-        </w:rPr>
-        <w:t>. Also background music in each scene.</w:t>
+        <w:t>collectable items and the rings. Also background music in each scene.</w:t>
       </w:r>
     </w:p>
     <w:p>
@@ -5406,6 +5508,7 @@
       <w:r>
         <w:rPr>
           <w:noProof/>
+          <w:lang w:eastAsia="en-US"/>
         </w:rPr>
         <w:drawing>
           <wp:inline distT="0" distB="0" distL="0" distR="0" wp14:anchorId="027E8159" wp14:editId="542D69FA">
@@ -5562,7 +5665,7 @@
       <w:r>
         <w:rPr>
           <w:noProof/>
-          <w:lang w:val="en-GB"/>
+          <w:lang w:eastAsia="en-US"/>
         </w:rPr>
         <w:drawing>
           <wp:inline distT="0" distB="0" distL="0" distR="0" wp14:anchorId="4514A787" wp14:editId="446BBAA3">
@@ -5637,6 +5740,7 @@
           <w:sz w:val="26"/>
           <w:szCs w:val="26"/>
         </w:rPr>
+        <w:lastRenderedPageBreak/>
         <w:t>Stretch:</w:t>
       </w:r>
       <w:r>
@@ -5682,7 +5786,7 @@
       <w:r>
         <w:rPr>
           <w:noProof/>
-          <w:lang w:val="en-GB"/>
+          <w:lang w:eastAsia="en-US"/>
         </w:rPr>
         <w:drawing>
           <wp:inline distT="0" distB="0" distL="0" distR="0">
@@ -5771,14 +5875,7 @@
           <w:sz w:val="26"/>
           <w:szCs w:val="26"/>
         </w:rPr>
-        <w:t>When</w:t>
-      </w:r>
-      <w:r>
-        <w:rPr>
-          <w:sz w:val="26"/>
-          <w:szCs w:val="26"/>
-        </w:rPr>
-        <w:t xml:space="preserve"> the player touches the box, it gains speed for 10 seconds.</w:t>
+        <w:t>When the player touches the box, it gains speed for 10 seconds.</w:t>
       </w:r>
       <w:r>
         <w:rPr>
@@ -5828,7 +5925,7 @@
       <w:r>
         <w:rPr>
           <w:noProof/>
-          <w:lang w:val="en-GB"/>
+          <w:lang w:eastAsia="en-US"/>
         </w:rPr>
         <w:drawing>
           <wp:inline distT="0" distB="0" distL="0" distR="0">
@@ -5900,8 +5997,9 @@
         <w:pStyle w:val="Heading"/>
         <w:spacing w:before="0" w:line="360" w:lineRule="auto"/>
       </w:pPr>
-      <w:bookmarkStart w:id="8" w:name="_Toc513483700"/>
-      <w:r>
+      <w:bookmarkStart w:id="8" w:name="_Toc513545429"/>
+      <w:r>
+        <w:lastRenderedPageBreak/>
         <w:t>Enemies</w:t>
       </w:r>
       <w:bookmarkEnd w:id="8"/>
@@ -6069,7 +6167,7 @@
           <w:noProof/>
           <w:sz w:val="26"/>
           <w:szCs w:val="26"/>
-          <w:lang w:val="en-GB"/>
+          <w:lang w:eastAsia="en-US"/>
         </w:rPr>
         <w:drawing>
           <wp:inline distT="0" distB="0" distL="0" distR="0" wp14:anchorId="78523892" wp14:editId="0551223E">
@@ -6316,7 +6414,7 @@
           <w:rFonts w:ascii="Times New Roman" w:hAnsi="Times New Roman" w:cs="Times New Roman"/>
           <w:noProof/>
           <w:color w:val="auto"/>
-          <w:lang w:val="en-GB"/>
+          <w:lang w:eastAsia="en-US"/>
         </w:rPr>
         <w:drawing>
           <wp:inline distT="0" distB="0" distL="0" distR="0">
@@ -6384,7 +6482,7 @@
 </file>
 
 <file path=word/endnotes.xml><?xml version="1.0" encoding="utf-8"?>
-<w:endnotes xmlns:wpc="http://schemas.microsoft.com/office/word/2010/wordprocessingCanvas" xmlns:mc="http://schemas.openxmlformats.org/markup-compatibility/2006" xmlns:o="urn:schemas-microsoft-com:office:office" xmlns:r="http://schemas.openxmlformats.org/officeDocument/2006/relationships" xmlns:m="http://schemas.openxmlformats.org/officeDocument/2006/math" xmlns:v="urn:schemas-microsoft-com:vml" xmlns:wp14="http://schemas.microsoft.com/office/word/2010/wordprocessingDrawing" xmlns:wp="http://schemas.openxmlformats.org/drawingml/2006/wordprocessingDrawing" xmlns:w10="urn:schemas-microsoft-com:office:word" xmlns:w="http://schemas.openxmlformats.org/wordprocessingml/2006/main" xmlns:w14="http://schemas.microsoft.com/office/word/2010/wordml" xmlns:w15="http://schemas.microsoft.com/office/word/2012/wordml" xmlns:wpg="http://schemas.microsoft.com/office/word/2010/wordprocessingGroup" xmlns:wpi="http://schemas.microsoft.com/office/word/2010/wordprocessingInk" xmlns:wne="http://schemas.microsoft.com/office/word/2006/wordml" xmlns:wps="http://schemas.microsoft.com/office/word/2010/wordprocessingShape" mc:Ignorable="w14 w15 wp14">
+<w:endnotes xmlns:wpc="http://schemas.microsoft.com/office/word/2010/wordprocessingCanvas" xmlns:cx="http://schemas.microsoft.com/office/drawing/2014/chartex" xmlns:cx1="http://schemas.microsoft.com/office/drawing/2015/9/8/chartex" xmlns:mc="http://schemas.openxmlformats.org/markup-compatibility/2006" xmlns:o="urn:schemas-microsoft-com:office:office" xmlns:r="http://schemas.openxmlformats.org/officeDocument/2006/relationships" xmlns:m="http://schemas.openxmlformats.org/officeDocument/2006/math" xmlns:v="urn:schemas-microsoft-com:vml" xmlns:wp14="http://schemas.microsoft.com/office/word/2010/wordprocessingDrawing" xmlns:wp="http://schemas.openxmlformats.org/drawingml/2006/wordprocessingDrawing" xmlns:w10="urn:schemas-microsoft-com:office:word" xmlns:w="http://schemas.openxmlformats.org/wordprocessingml/2006/main" xmlns:w14="http://schemas.microsoft.com/office/word/2010/wordml" xmlns:w15="http://schemas.microsoft.com/office/word/2012/wordml" xmlns:w16se="http://schemas.microsoft.com/office/word/2015/wordml/symex" xmlns:wpg="http://schemas.microsoft.com/office/word/2010/wordprocessingGroup" xmlns:wpi="http://schemas.microsoft.com/office/word/2010/wordprocessingInk" xmlns:wne="http://schemas.microsoft.com/office/word/2006/wordml" xmlns:wps="http://schemas.microsoft.com/office/word/2010/wordprocessingShape" mc:Ignorable="w14 w15 w16se wp14">
   <w:endnote w:type="separator" w:id="-1">
     <w:p>
       <w:pPr>
@@ -6409,7 +6507,7 @@
 </file>
 
 <file path=word/footer1.xml><?xml version="1.0" encoding="utf-8"?>
-<w:ftr xmlns:wpc="http://schemas.microsoft.com/office/word/2010/wordprocessingCanvas" xmlns:mc="http://schemas.openxmlformats.org/markup-compatibility/2006" xmlns:o="urn:schemas-microsoft-com:office:office" xmlns:r="http://schemas.openxmlformats.org/officeDocument/2006/relationships" xmlns:m="http://schemas.openxmlformats.org/officeDocument/2006/math" xmlns:v="urn:schemas-microsoft-com:vml" xmlns:wp14="http://schemas.microsoft.com/office/word/2010/wordprocessingDrawing" xmlns:wp="http://schemas.openxmlformats.org/drawingml/2006/wordprocessingDrawing" xmlns:w10="urn:schemas-microsoft-com:office:word" xmlns:w="http://schemas.openxmlformats.org/wordprocessingml/2006/main" xmlns:w14="http://schemas.microsoft.com/office/word/2010/wordml" xmlns:w15="http://schemas.microsoft.com/office/word/2012/wordml" xmlns:wpg="http://schemas.microsoft.com/office/word/2010/wordprocessingGroup" xmlns:wpi="http://schemas.microsoft.com/office/word/2010/wordprocessingInk" xmlns:wne="http://schemas.microsoft.com/office/word/2006/wordml" xmlns:wps="http://schemas.microsoft.com/office/word/2010/wordprocessingShape" mc:Ignorable="w14 w15 wp14">
+<w:ftr xmlns:wpc="http://schemas.microsoft.com/office/word/2010/wordprocessingCanvas" xmlns:cx="http://schemas.microsoft.com/office/drawing/2014/chartex" xmlns:cx1="http://schemas.microsoft.com/office/drawing/2015/9/8/chartex" xmlns:mc="http://schemas.openxmlformats.org/markup-compatibility/2006" xmlns:o="urn:schemas-microsoft-com:office:office" xmlns:r="http://schemas.openxmlformats.org/officeDocument/2006/relationships" xmlns:m="http://schemas.openxmlformats.org/officeDocument/2006/math" xmlns:v="urn:schemas-microsoft-com:vml" xmlns:wp14="http://schemas.microsoft.com/office/word/2010/wordprocessingDrawing" xmlns:wp="http://schemas.openxmlformats.org/drawingml/2006/wordprocessingDrawing" xmlns:w10="urn:schemas-microsoft-com:office:word" xmlns:w="http://schemas.openxmlformats.org/wordprocessingml/2006/main" xmlns:w14="http://schemas.microsoft.com/office/word/2010/wordml" xmlns:w15="http://schemas.microsoft.com/office/word/2012/wordml" xmlns:w16se="http://schemas.microsoft.com/office/word/2015/wordml/symex" xmlns:wpg="http://schemas.microsoft.com/office/word/2010/wordprocessingGroup" xmlns:wpi="http://schemas.microsoft.com/office/word/2010/wordprocessingInk" xmlns:wne="http://schemas.microsoft.com/office/word/2006/wordml" xmlns:wps="http://schemas.microsoft.com/office/word/2010/wordprocessingShape" mc:Ignorable="w14 w15 w16se wp14">
   <w:sdt>
     <w:sdtPr>
       <w:id w:val="-1685200059"/>
@@ -6442,7 +6540,7 @@
           <w:rPr>
             <w:noProof/>
           </w:rPr>
-          <w:t>10</w:t>
+          <w:t>2</w:t>
         </w:r>
         <w:r>
           <w:rPr>
@@ -6462,7 +6560,7 @@
 </file>
 
 <file path=word/footer2.xml><?xml version="1.0" encoding="utf-8"?>
-<w:ftr xmlns:wpc="http://schemas.microsoft.com/office/word/2010/wordprocessingCanvas" xmlns:mc="http://schemas.openxmlformats.org/markup-compatibility/2006" xmlns:o="urn:schemas-microsoft-com:office:office" xmlns:r="http://schemas.openxmlformats.org/officeDocument/2006/relationships" xmlns:m="http://schemas.openxmlformats.org/officeDocument/2006/math" xmlns:v="urn:schemas-microsoft-com:vml" xmlns:wp14="http://schemas.microsoft.com/office/word/2010/wordprocessingDrawing" xmlns:wp="http://schemas.openxmlformats.org/drawingml/2006/wordprocessingDrawing" xmlns:w10="urn:schemas-microsoft-com:office:word" xmlns:w="http://schemas.openxmlformats.org/wordprocessingml/2006/main" xmlns:w14="http://schemas.microsoft.com/office/word/2010/wordml" xmlns:w15="http://schemas.microsoft.com/office/word/2012/wordml" xmlns:wpg="http://schemas.microsoft.com/office/word/2010/wordprocessingGroup" xmlns:wpi="http://schemas.microsoft.com/office/word/2010/wordprocessingInk" xmlns:wne="http://schemas.microsoft.com/office/word/2006/wordml" xmlns:wps="http://schemas.microsoft.com/office/word/2010/wordprocessingShape" mc:Ignorable="w14 w15 wp14">
+<w:ftr xmlns:wpc="http://schemas.microsoft.com/office/word/2010/wordprocessingCanvas" xmlns:cx="http://schemas.microsoft.com/office/drawing/2014/chartex" xmlns:cx1="http://schemas.microsoft.com/office/drawing/2015/9/8/chartex" xmlns:mc="http://schemas.openxmlformats.org/markup-compatibility/2006" xmlns:o="urn:schemas-microsoft-com:office:office" xmlns:r="http://schemas.openxmlformats.org/officeDocument/2006/relationships" xmlns:m="http://schemas.openxmlformats.org/officeDocument/2006/math" xmlns:v="urn:schemas-microsoft-com:vml" xmlns:wp14="http://schemas.microsoft.com/office/word/2010/wordprocessingDrawing" xmlns:wp="http://schemas.openxmlformats.org/drawingml/2006/wordprocessingDrawing" xmlns:w10="urn:schemas-microsoft-com:office:word" xmlns:w="http://schemas.openxmlformats.org/wordprocessingml/2006/main" xmlns:w14="http://schemas.microsoft.com/office/word/2010/wordml" xmlns:w15="http://schemas.microsoft.com/office/word/2012/wordml" xmlns:w16se="http://schemas.microsoft.com/office/word/2015/wordml/symex" xmlns:wpg="http://schemas.microsoft.com/office/word/2010/wordprocessingGroup" xmlns:wpi="http://schemas.microsoft.com/office/word/2010/wordprocessingInk" xmlns:wne="http://schemas.microsoft.com/office/word/2006/wordml" xmlns:wps="http://schemas.microsoft.com/office/word/2010/wordprocessingShape" mc:Ignorable="w14 w15 w16se wp14">
   <w:p>
     <w:pPr>
       <w:pStyle w:val="Footer"/>
@@ -6478,7 +6576,7 @@
 </file>
 
 <file path=word/footnotes.xml><?xml version="1.0" encoding="utf-8"?>
-<w:footnotes xmlns:wpc="http://schemas.microsoft.com/office/word/2010/wordprocessingCanvas" xmlns:mc="http://schemas.openxmlformats.org/markup-compatibility/2006" xmlns:o="urn:schemas-microsoft-com:office:office" xmlns:r="http://schemas.openxmlformats.org/officeDocument/2006/relationships" xmlns:m="http://schemas.openxmlformats.org/officeDocument/2006/math" xmlns:v="urn:schemas-microsoft-com:vml" xmlns:wp14="http://schemas.microsoft.com/office/word/2010/wordprocessingDrawing" xmlns:wp="http://schemas.openxmlformats.org/drawingml/2006/wordprocessingDrawing" xmlns:w10="urn:schemas-microsoft-com:office:word" xmlns:w="http://schemas.openxmlformats.org/wordprocessingml/2006/main" xmlns:w14="http://schemas.microsoft.com/office/word/2010/wordml" xmlns:w15="http://schemas.microsoft.com/office/word/2012/wordml" xmlns:wpg="http://schemas.microsoft.com/office/word/2010/wordprocessingGroup" xmlns:wpi="http://schemas.microsoft.com/office/word/2010/wordprocessingInk" xmlns:wne="http://schemas.microsoft.com/office/word/2006/wordml" xmlns:wps="http://schemas.microsoft.com/office/word/2010/wordprocessingShape" mc:Ignorable="w14 w15 wp14">
+<w:footnotes xmlns:wpc="http://schemas.microsoft.com/office/word/2010/wordprocessingCanvas" xmlns:cx="http://schemas.microsoft.com/office/drawing/2014/chartex" xmlns:cx1="http://schemas.microsoft.com/office/drawing/2015/9/8/chartex" xmlns:mc="http://schemas.openxmlformats.org/markup-compatibility/2006" xmlns:o="urn:schemas-microsoft-com:office:office" xmlns:r="http://schemas.openxmlformats.org/officeDocument/2006/relationships" xmlns:m="http://schemas.openxmlformats.org/officeDocument/2006/math" xmlns:v="urn:schemas-microsoft-com:vml" xmlns:wp14="http://schemas.microsoft.com/office/word/2010/wordprocessingDrawing" xmlns:wp="http://schemas.openxmlformats.org/drawingml/2006/wordprocessingDrawing" xmlns:w10="urn:schemas-microsoft-com:office:word" xmlns:w="http://schemas.openxmlformats.org/wordprocessingml/2006/main" xmlns:w14="http://schemas.microsoft.com/office/word/2010/wordml" xmlns:w15="http://schemas.microsoft.com/office/word/2012/wordml" xmlns:w16se="http://schemas.microsoft.com/office/word/2015/wordml/symex" xmlns:wpg="http://schemas.microsoft.com/office/word/2010/wordprocessingGroup" xmlns:wpi="http://schemas.microsoft.com/office/word/2010/wordprocessingInk" xmlns:wne="http://schemas.microsoft.com/office/word/2006/wordml" xmlns:wps="http://schemas.microsoft.com/office/word/2010/wordprocessingShape" mc:Ignorable="w14 w15 w16se wp14">
   <w:footnote w:type="separator" w:id="-1">
     <w:p>
       <w:pPr>
@@ -6503,7 +6601,7 @@
 </file>
 
 <file path=word/numbering.xml><?xml version="1.0" encoding="utf-8"?>
-<w:numbering xmlns:wpc="http://schemas.microsoft.com/office/word/2010/wordprocessingCanvas" xmlns:mc="http://schemas.openxmlformats.org/markup-compatibility/2006" xmlns:o="urn:schemas-microsoft-com:office:office" xmlns:r="http://schemas.openxmlformats.org/officeDocument/2006/relationships" xmlns:m="http://schemas.openxmlformats.org/officeDocument/2006/math" xmlns:v="urn:schemas-microsoft-com:vml" xmlns:wp14="http://schemas.microsoft.com/office/word/2010/wordprocessingDrawing" xmlns:wp="http://schemas.openxmlformats.org/drawingml/2006/wordprocessingDrawing" xmlns:w10="urn:schemas-microsoft-com:office:word" xmlns:w="http://schemas.openxmlformats.org/wordprocessingml/2006/main" xmlns:w14="http://schemas.microsoft.com/office/word/2010/wordml" xmlns:w15="http://schemas.microsoft.com/office/word/2012/wordml" xmlns:wpg="http://schemas.microsoft.com/office/word/2010/wordprocessingGroup" xmlns:wpi="http://schemas.microsoft.com/office/word/2010/wordprocessingInk" xmlns:wne="http://schemas.microsoft.com/office/word/2006/wordml" xmlns:wps="http://schemas.microsoft.com/office/word/2010/wordprocessingShape" mc:Ignorable="w14 w15 wp14">
+<w:numbering xmlns:wpc="http://schemas.microsoft.com/office/word/2010/wordprocessingCanvas" xmlns:cx="http://schemas.microsoft.com/office/drawing/2014/chartex" xmlns:cx1="http://schemas.microsoft.com/office/drawing/2015/9/8/chartex" xmlns:mc="http://schemas.openxmlformats.org/markup-compatibility/2006" xmlns:o="urn:schemas-microsoft-com:office:office" xmlns:r="http://schemas.openxmlformats.org/officeDocument/2006/relationships" xmlns:m="http://schemas.openxmlformats.org/officeDocument/2006/math" xmlns:v="urn:schemas-microsoft-com:vml" xmlns:wp14="http://schemas.microsoft.com/office/word/2010/wordprocessingDrawing" xmlns:wp="http://schemas.openxmlformats.org/drawingml/2006/wordprocessingDrawing" xmlns:w10="urn:schemas-microsoft-com:office:word" xmlns:w="http://schemas.openxmlformats.org/wordprocessingml/2006/main" xmlns:w14="http://schemas.microsoft.com/office/word/2010/wordml" xmlns:w15="http://schemas.microsoft.com/office/word/2012/wordml" xmlns:w16se="http://schemas.microsoft.com/office/word/2015/wordml/symex" xmlns:wpg="http://schemas.microsoft.com/office/word/2010/wordprocessingGroup" xmlns:wpi="http://schemas.microsoft.com/office/word/2010/wordprocessingInk" xmlns:wne="http://schemas.microsoft.com/office/word/2006/wordml" xmlns:wps="http://schemas.microsoft.com/office/word/2010/wordprocessingShape" mc:Ignorable="w14 w15 w16se wp14">
   <w:abstractNum w:abstractNumId="0" w15:restartNumberingAfterBreak="0">
     <w:nsid w:val="00000001"/>
     <w:multiLevelType w:val="hybridMultilevel"/>
@@ -7934,7 +8032,7 @@
 </file>
 
 <file path=word/styles.xml><?xml version="1.0" encoding="utf-8"?>
-<w:styles xmlns:mc="http://schemas.openxmlformats.org/markup-compatibility/2006" xmlns:r="http://schemas.openxmlformats.org/officeDocument/2006/relationships" xmlns:w="http://schemas.openxmlformats.org/wordprocessingml/2006/main" xmlns:w14="http://schemas.microsoft.com/office/word/2010/wordml" xmlns:w15="http://schemas.microsoft.com/office/word/2012/wordml" mc:Ignorable="w14 w15">
+<w:styles xmlns:mc="http://schemas.openxmlformats.org/markup-compatibility/2006" xmlns:r="http://schemas.openxmlformats.org/officeDocument/2006/relationships" xmlns:w="http://schemas.openxmlformats.org/wordprocessingml/2006/main" xmlns:w14="http://schemas.microsoft.com/office/word/2010/wordml" xmlns:w15="http://schemas.microsoft.com/office/word/2012/wordml" xmlns:w16se="http://schemas.microsoft.com/office/word/2015/wordml/symex" mc:Ignorable="w14 w15 w16se">
   <w:docDefaults>
     <w:rPrDefault>
       <w:rPr>
@@ -8374,6 +8472,7 @@
   <w:style w:type="character" w:default="1" w:styleId="DefaultParagraphFont">
     <w:name w:val="Default Paragraph Font"/>
     <w:uiPriority w:val="1"/>
+    <w:semiHidden/>
     <w:unhideWhenUsed/>
   </w:style>
   <w:style w:type="table" w:default="1" w:styleId="TableNormal">
@@ -8984,7 +9083,7 @@
 </file>
 
 <file path=customXml/itemProps1.xml><?xml version="1.0" encoding="utf-8"?>
-<ds:datastoreItem xmlns:ds="http://schemas.openxmlformats.org/officeDocument/2006/customXml" ds:itemID="{74F1C7D7-BC74-4EF9-8556-3C9A04DF43E9}">
+<ds:datastoreItem xmlns:ds="http://schemas.openxmlformats.org/officeDocument/2006/customXml" ds:itemID="{5DA7CDE7-112F-458B-B69D-1C7871F95F6C}">
   <ds:schemaRefs>
     <ds:schemaRef ds:uri="http://schemas.openxmlformats.org/officeDocument/2006/bibliography"/>
   </ds:schemaRefs>

</xml_diff>